<commit_message>
part b of project 2 complete
</commit_message>
<xml_diff>
--- a/Labs/Project1/report.docx
+++ b/Labs/Project1/report.docx
@@ -72,12 +72,10 @@
           <w:b/>
           <w:bCs/>
         </w:rPr>
-      </w:r>
-      <w:r>
         <mc:AlternateContent>
           <mc:Choice Requires="wps">
             <w:drawing>
-              <wp:anchor behindDoc="0" distT="72390" distB="72390" distL="72390" distR="72390" simplePos="0" locked="0" layoutInCell="0" allowOverlap="1" relativeHeight="2">
+              <wp:anchor behindDoc="0" distT="71755" distB="71755" distL="71755" distR="71755" simplePos="0" locked="0" layoutInCell="0" allowOverlap="1" relativeHeight="2">
                 <wp:simplePos x="0" y="0"/>
                 <wp:positionH relativeFrom="page">
                   <wp:align>center</wp:align>
@@ -92,27 +90,35 @@
                 <a:graphic xmlns:a="http://schemas.openxmlformats.org/drawingml/2006/main">
                   <a:graphicData uri="http://schemas.microsoft.com/office/word/2010/wordprocessingShape">
                     <wps:wsp>
-                      <wps:cNvSpPr txBox="1"/>
+                      <wps:cNvSpPr/>
                       <wps:spPr>
                         <a:xfrm>
                           <a:off x="0" y="0"/>
-                          <a:ext cx="3310890" cy="2825750"/>
+                          <a:ext cx="3310920" cy="2825640"/>
                         </a:xfrm>
-                        <a:prstGeom prst="rect"/>
+                        <a:prstGeom prst="rect">
+                          <a:avLst/>
+                        </a:prstGeom>
                         <a:solidFill>
-                          <a:srgbClr val="FFFFFF"/>
+                          <a:srgbClr val="ffffff"/>
                         </a:solidFill>
-                        <a:ln>
+                        <a:ln w="0">
                           <a:solidFill>
                             <a:srgbClr val="000000"/>
                           </a:solidFill>
                         </a:ln>
                       </wps:spPr>
+                      <wps:style>
+                        <a:lnRef idx="0"/>
+                        <a:fillRef idx="0"/>
+                        <a:effectRef idx="0"/>
+                        <a:fontRef idx="minor"/>
+                      </wps:style>
                       <wps:txbx>
                         <w:txbxContent>
                           <w:p>
                             <w:pPr>
-                              <w:pStyle w:val="FrameContents"/>
+                              <w:pStyle w:val="FrameContentsuser"/>
                               <w:bidi w:val="0"/>
                               <w:jc w:val="center"/>
                               <w:rPr>
@@ -129,12 +135,21 @@
                                 <w:sz w:val="48"/>
                                 <w:szCs w:val="48"/>
                               </w:rPr>
-                              <w:t>Project Report 1</w:t>
+                              <w:t xml:space="preserve">Project Report </w:t>
+                            </w:r>
+                            <w:r>
+                              <w:rPr>
+                                <w:b/>
+                                <w:bCs/>
+                                <w:sz w:val="48"/>
+                                <w:szCs w:val="48"/>
+                              </w:rPr>
+                              <w:t>2</w:t>
                             </w:r>
                           </w:p>
                           <w:p>
                             <w:pPr>
-                              <w:pStyle w:val="FrameContents"/>
+                              <w:pStyle w:val="FrameContentsuser"/>
                               <w:bidi w:val="0"/>
                               <w:jc w:val="center"/>
                               <w:rPr>
@@ -155,7 +170,7 @@
                           </w:p>
                           <w:p>
                             <w:pPr>
-                              <w:pStyle w:val="FrameContents"/>
+                              <w:pStyle w:val="FrameContentsuser"/>
                               <w:bidi w:val="0"/>
                               <w:jc w:val="center"/>
                               <w:rPr>
@@ -177,34 +192,12 @@
                                 <w:sz w:val="36"/>
                                 <w:szCs w:val="36"/>
                               </w:rPr>
-                              <w:t xml:space="preserve">Yousef </w:t>
-                            </w:r>
-                            <w:r>
-                              <w:rPr>
-                                <w:b/>
-                                <w:bCs/>
-                                <w:i/>
-                                <w:iCs/>
-                                <w:sz w:val="36"/>
-                                <w:szCs w:val="36"/>
-                              </w:rPr>
-                              <w:t>Alaa</w:t>
-                            </w:r>
-                            <w:r>
-                              <w:rPr>
-                                <w:b/>
-                                <w:bCs/>
-                                <w:i/>
-                                <w:iCs/>
-                                <w:sz w:val="36"/>
-                                <w:szCs w:val="36"/>
-                              </w:rPr>
-                              <w:t xml:space="preserve"> Awad</w:t>
+                              <w:t>Yousef Alaa Awad</w:t>
                             </w:r>
                           </w:p>
                           <w:p>
                             <w:pPr>
-                              <w:pStyle w:val="FrameContents"/>
+                              <w:pStyle w:val="FrameContentsuser"/>
                               <w:bidi w:val="0"/>
                               <w:jc w:val="center"/>
                               <w:rPr>
@@ -230,7 +223,7 @@
                           </w:p>
                           <w:p>
                             <w:pPr>
-                              <w:pStyle w:val="FrameContents"/>
+                              <w:pStyle w:val="FrameContentsuser"/>
                               <w:bidi w:val="0"/>
                               <w:jc w:val="center"/>
                               <w:rPr>
@@ -252,37 +245,13 @@
                                   <w:sz w:val="36"/>
                                   <w:szCs w:val="36"/>
                                 </w:rPr>
-                                <w:t>yousef.</w:t>
-                              </w:r>
-                              <w:r>
-                                <w:rPr>
-                                  <w:rStyle w:val="Hyperlink"/>
-                                  <w:b w:val="false"/>
-                                  <w:bCs w:val="false"/>
-                                  <w:i w:val="false"/>
-                                  <w:iCs w:val="false"/>
-                                  <w:sz w:val="36"/>
-                                  <w:szCs w:val="36"/>
-                                </w:rPr>
-                                <w:t>awad</w:t>
-                              </w:r>
-                              <w:r>
-                                <w:rPr>
-                                  <w:rStyle w:val="Hyperlink"/>
-                                  <w:b w:val="false"/>
-                                  <w:bCs w:val="false"/>
-                                  <w:i w:val="false"/>
-                                  <w:iCs w:val="false"/>
-                                  <w:sz w:val="36"/>
-                                  <w:szCs w:val="36"/>
-                                </w:rPr>
-                                <w:t>@ucf.edu</w:t>
+                                <w:t>yousef.awad@ucf.edu</w:t>
                               </w:r>
                             </w:hyperlink>
                           </w:p>
                           <w:p>
                             <w:pPr>
-                              <w:pStyle w:val="FrameContents"/>
+                              <w:pStyle w:val="FrameContentsuser"/>
                               <w:bidi w:val="0"/>
                               <w:jc w:val="center"/>
                               <w:rPr>
@@ -293,18 +262,14 @@
                             </w:pPr>
                             <w:r>
                               <w:rPr>
-                                <w:b w:val="false"/>
-                                <w:bCs w:val="false"/>
-                                <w:i/>
-                                <w:iCs/>
-                                <w:sz w:val="36"/>
-                                <w:szCs w:val="36"/>
+                                <w:i w:val="false"/>
+                                <w:iCs w:val="false"/>
                               </w:rPr>
                             </w:r>
                           </w:p>
                           <w:p>
                             <w:pPr>
-                              <w:pStyle w:val="FrameContents"/>
+                              <w:pStyle w:val="FrameContentsuser"/>
                               <w:bidi w:val="0"/>
                               <w:jc w:val="center"/>
                               <w:rPr>
@@ -331,7 +296,7 @@
                           </w:p>
                           <w:p>
                             <w:pPr>
-                              <w:pStyle w:val="FrameContents"/>
+                              <w:pStyle w:val="FrameContentsuser"/>
                               <w:bidi w:val="0"/>
                               <w:jc w:val="center"/>
                               <w:rPr>
@@ -357,7 +322,7 @@
                           </w:p>
                           <w:p>
                             <w:pPr>
-                              <w:pStyle w:val="FrameContents"/>
+                              <w:pStyle w:val="FrameContentsuser"/>
                               <w:bidi w:val="0"/>
                               <w:jc w:val="center"/>
                               <w:rPr>
@@ -379,12 +344,56 @@
                                 <w:sz w:val="36"/>
                                 <w:szCs w:val="36"/>
                               </w:rPr>
-                              <w:t>Due Date: 23rd June, 2025</w:t>
+                              <w:t xml:space="preserve">Due Date: </w:t>
+                            </w:r>
+                            <w:r>
+                              <w:rPr>
+                                <w:b w:val="false"/>
+                                <w:bCs w:val="false"/>
+                                <w:i w:val="false"/>
+                                <w:iCs w:val="false"/>
+                                <w:sz w:val="36"/>
+                                <w:szCs w:val="36"/>
+                              </w:rPr>
+                              <w:t>7th</w:t>
+                            </w:r>
+                            <w:r>
+                              <w:rPr>
+                                <w:b w:val="false"/>
+                                <w:bCs w:val="false"/>
+                                <w:i w:val="false"/>
+                                <w:iCs w:val="false"/>
+                                <w:sz w:val="36"/>
+                                <w:szCs w:val="36"/>
+                              </w:rPr>
+                              <w:t xml:space="preserve"> Ju</w:t>
+                            </w:r>
+                            <w:r>
+                              <w:rPr>
+                                <w:b w:val="false"/>
+                                <w:bCs w:val="false"/>
+                                <w:i w:val="false"/>
+                                <w:iCs w:val="false"/>
+                                <w:sz w:val="36"/>
+                                <w:szCs w:val="36"/>
+                              </w:rPr>
+                              <w:t>ly</w:t>
+                            </w:r>
+                            <w:r>
+                              <w:rPr>
+                                <w:b w:val="false"/>
+                                <w:bCs w:val="false"/>
+                                <w:i w:val="false"/>
+                                <w:iCs w:val="false"/>
+                                <w:sz w:val="36"/>
+                                <w:szCs w:val="36"/>
+                              </w:rPr>
+                              <w:t>, 2025</w:t>
                             </w:r>
                           </w:p>
                           <w:p>
                             <w:pPr>
-                              <w:pStyle w:val="FrameContents"/>
+                              <w:pStyle w:val="FrameContentsuser"/>
                               <w:bidi w:val="0"/>
                               <w:jc w:val="center"/>
                               <w:rPr>
@@ -406,12 +415,56 @@
                                 <w:sz w:val="36"/>
                                 <w:szCs w:val="36"/>
                               </w:rPr>
-                              <w:t>Submission Date: 23rd June, 2025</w:t>
+                              <w:t xml:space="preserve">Submission Date: </w:t>
+                            </w:r>
+                            <w:r>
+                              <w:rPr>
+                                <w:b w:val="false"/>
+                                <w:bCs w:val="false"/>
+                                <w:i w:val="false"/>
+                                <w:iCs w:val="false"/>
+                                <w:sz w:val="36"/>
+                                <w:szCs w:val="36"/>
+                              </w:rPr>
+                              <w:t>6th</w:t>
+                            </w:r>
+                            <w:r>
+                              <w:rPr>
+                                <w:b w:val="false"/>
+                                <w:bCs w:val="false"/>
+                                <w:i w:val="false"/>
+                                <w:iCs w:val="false"/>
+                                <w:sz w:val="36"/>
+                                <w:szCs w:val="36"/>
+                              </w:rPr>
+                              <w:t xml:space="preserve"> Ju</w:t>
+                            </w:r>
+                            <w:r>
+                              <w:rPr>
+                                <w:b w:val="false"/>
+                                <w:bCs w:val="false"/>
+                                <w:i w:val="false"/>
+                                <w:iCs w:val="false"/>
+                                <w:sz w:val="36"/>
+                                <w:szCs w:val="36"/>
+                              </w:rPr>
+                              <w:t>ly</w:t>
+                            </w:r>
+                            <w:r>
+                              <w:rPr>
+                                <w:b w:val="false"/>
+                                <w:bCs w:val="false"/>
+                                <w:i w:val="false"/>
+                                <w:iCs w:val="false"/>
+                                <w:sz w:val="36"/>
+                                <w:szCs w:val="36"/>
+                              </w:rPr>
+                              <w:t>, 2025</w:t>
                             </w:r>
                           </w:p>
                         </w:txbxContent>
                       </wps:txbx>
-                      <wps:bodyPr anchor="t" lIns="53975" tIns="53975" rIns="53975" bIns="53975">
+                      <wps:bodyPr lIns="54000" rIns="54000" tIns="54000" bIns="54000" anchor="t">
                         <a:noAutofit/>
                       </wps:bodyPr>
                     </wps:wsp>
@@ -422,12 +475,14 @@
           </mc:Choice>
           <mc:Fallback>
             <w:pict>
-              <v:rect strokecolor="#000000" strokeweight="0pt" style="position:absolute;rotation:-0;width:260.7pt;height:222.5pt;mso-wrap-distance-left:5.7pt;mso-wrap-distance-right:5.7pt;mso-wrap-distance-top:5.7pt;mso-wrap-distance-bottom:5.7pt;margin-top:284.75pt;mso-position-vertical:center;mso-position-vertical-relative:page;margin-left:175.65pt;mso-position-horizontal:center;mso-position-horizontal-relative:page">
-                <v:textbox inset="0.0590277777777778in,0.0590277777777778in,0.0590277777777778in,0.0590277777777778in">
+              <v:rect id="shape_0" ID="Frame1" path="m0,0l-2147483645,0l-2147483645,-2147483646l0,-2147483646xe" fillcolor="white" stroked="t" o:allowincell="f" style="position:absolute;margin-left:175.65pt;margin-top:284.75pt;width:260.65pt;height:222.45pt;mso-wrap-style:square;v-text-anchor:top;mso-position-horizontal:center;mso-position-horizontal-relative:page;mso-position-vertical:center;mso-position-vertical-relative:page">
+                <v:fill o:detectmouseclick="t" type="solid" color2="black"/>
+                <v:stroke color="black" joinstyle="round" endcap="flat"/>
+                <v:textbox>
                   <w:txbxContent>
                     <w:p>
                       <w:pPr>
-                        <w:pStyle w:val="FrameContents"/>
+                        <w:pStyle w:val="FrameContentsuser"/>
                         <w:bidi w:val="0"/>
                         <w:jc w:val="center"/>
                         <w:rPr>
@@ -444,12 +499,21 @@
                           <w:sz w:val="48"/>
                           <w:szCs w:val="48"/>
                         </w:rPr>
-                        <w:t>Project Report 1</w:t>
+                        <w:t xml:space="preserve">Project Report </w:t>
+                      </w:r>
+                      <w:r>
+                        <w:rPr>
+                          <w:b/>
+                          <w:bCs/>
+                          <w:sz w:val="48"/>
+                          <w:szCs w:val="48"/>
+                        </w:rPr>
+                        <w:t>2</w:t>
                       </w:r>
                     </w:p>
                     <w:p>
                       <w:pPr>
-                        <w:pStyle w:val="FrameContents"/>
+                        <w:pStyle w:val="FrameContentsuser"/>
                         <w:bidi w:val="0"/>
                         <w:jc w:val="center"/>
                         <w:rPr>
@@ -470,7 +534,7 @@
                     </w:p>
                     <w:p>
                       <w:pPr>
-                        <w:pStyle w:val="FrameContents"/>
+                        <w:pStyle w:val="FrameContentsuser"/>
                         <w:bidi w:val="0"/>
                         <w:jc w:val="center"/>
                         <w:rPr>
@@ -492,34 +556,12 @@
                           <w:sz w:val="36"/>
                           <w:szCs w:val="36"/>
                         </w:rPr>
-                        <w:t xml:space="preserve">Yousef </w:t>
-                      </w:r>
-                      <w:r>
-                        <w:rPr>
-                          <w:b/>
-                          <w:bCs/>
-                          <w:i/>
-                          <w:iCs/>
-                          <w:sz w:val="36"/>
-                          <w:szCs w:val="36"/>
-                        </w:rPr>
-                        <w:t>Alaa</w:t>
-                      </w:r>
-                      <w:r>
-                        <w:rPr>
-                          <w:b/>
-                          <w:bCs/>
-                          <w:i/>
-                          <w:iCs/>
-                          <w:sz w:val="36"/>
-                          <w:szCs w:val="36"/>
-                        </w:rPr>
-                        <w:t xml:space="preserve"> Awad</w:t>
+                        <w:t>Yousef Alaa Awad</w:t>
                       </w:r>
                     </w:p>
                     <w:p>
                       <w:pPr>
-                        <w:pStyle w:val="FrameContents"/>
+                        <w:pStyle w:val="FrameContentsuser"/>
                         <w:bidi w:val="0"/>
                         <w:jc w:val="center"/>
                         <w:rPr>
@@ -545,7 +587,7 @@
                     </w:p>
                     <w:p>
                       <w:pPr>
-                        <w:pStyle w:val="FrameContents"/>
+                        <w:pStyle w:val="FrameContentsuser"/>
                         <w:bidi w:val="0"/>
                         <w:jc w:val="center"/>
                         <w:rPr>
@@ -567,37 +609,13 @@
                             <w:sz w:val="36"/>
                             <w:szCs w:val="36"/>
                           </w:rPr>
-                          <w:t>yousef.</w:t>
-                        </w:r>
-                        <w:r>
-                          <w:rPr>
-                            <w:rStyle w:val="Hyperlink"/>
-                            <w:b w:val="false"/>
-                            <w:bCs w:val="false"/>
-                            <w:i w:val="false"/>
-                            <w:iCs w:val="false"/>
-                            <w:sz w:val="36"/>
-                            <w:szCs w:val="36"/>
-                          </w:rPr>
-                          <w:t>awad</w:t>
-                        </w:r>
-                        <w:r>
-                          <w:rPr>
-                            <w:rStyle w:val="Hyperlink"/>
-                            <w:b w:val="false"/>
-                            <w:bCs w:val="false"/>
-                            <w:i w:val="false"/>
-                            <w:iCs w:val="false"/>
-                            <w:sz w:val="36"/>
-                            <w:szCs w:val="36"/>
-                          </w:rPr>
-                          <w:t>@ucf.edu</w:t>
+                          <w:t>yousef.awad@ucf.edu</w:t>
                         </w:r>
                       </w:hyperlink>
                     </w:p>
                     <w:p>
                       <w:pPr>
-                        <w:pStyle w:val="FrameContents"/>
+                        <w:pStyle w:val="FrameContentsuser"/>
                         <w:bidi w:val="0"/>
                         <w:jc w:val="center"/>
                         <w:rPr>
@@ -608,18 +626,14 @@
                       </w:pPr>
                       <w:r>
                         <w:rPr>
-                          <w:b w:val="false"/>
-                          <w:bCs w:val="false"/>
-                          <w:i/>
-                          <w:iCs/>
-                          <w:sz w:val="36"/>
-                          <w:szCs w:val="36"/>
+                          <w:i w:val="false"/>
+                          <w:iCs w:val="false"/>
                         </w:rPr>
                       </w:r>
                     </w:p>
                     <w:p>
                       <w:pPr>
-                        <w:pStyle w:val="FrameContents"/>
+                        <w:pStyle w:val="FrameContentsuser"/>
                         <w:bidi w:val="0"/>
                         <w:jc w:val="center"/>
                         <w:rPr>
@@ -646,7 +660,7 @@
                     </w:p>
                     <w:p>
                       <w:pPr>
-                        <w:pStyle w:val="FrameContents"/>
+                        <w:pStyle w:val="FrameContentsuser"/>
                         <w:bidi w:val="0"/>
                         <w:jc w:val="center"/>
                         <w:rPr>
@@ -672,7 +686,7 @@
                     </w:p>
                     <w:p>
                       <w:pPr>
-                        <w:pStyle w:val="FrameContents"/>
+                        <w:pStyle w:val="FrameContentsuser"/>
                         <w:bidi w:val="0"/>
                         <w:jc w:val="center"/>
                         <w:rPr>
@@ -694,12 +708,56 @@
                           <w:sz w:val="36"/>
                           <w:szCs w:val="36"/>
                         </w:rPr>
-                        <w:t>Due Date: 23rd June, 2025</w:t>
+                        <w:t xml:space="preserve">Due Date: </w:t>
+                      </w:r>
+                      <w:r>
+                        <w:rPr>
+                          <w:b w:val="false"/>
+                          <w:bCs w:val="false"/>
+                          <w:i w:val="false"/>
+                          <w:iCs w:val="false"/>
+                          <w:sz w:val="36"/>
+                          <w:szCs w:val="36"/>
+                        </w:rPr>
+                        <w:t>7th</w:t>
+                      </w:r>
+                      <w:r>
+                        <w:rPr>
+                          <w:b w:val="false"/>
+                          <w:bCs w:val="false"/>
+                          <w:i w:val="false"/>
+                          <w:iCs w:val="false"/>
+                          <w:sz w:val="36"/>
+                          <w:szCs w:val="36"/>
+                        </w:rPr>
+                        <w:t xml:space="preserve"> Ju</w:t>
+                      </w:r>
+                      <w:r>
+                        <w:rPr>
+                          <w:b w:val="false"/>
+                          <w:bCs w:val="false"/>
+                          <w:i w:val="false"/>
+                          <w:iCs w:val="false"/>
+                          <w:sz w:val="36"/>
+                          <w:szCs w:val="36"/>
+                        </w:rPr>
+                        <w:t>ly</w:t>
+                      </w:r>
+                      <w:r>
+                        <w:rPr>
+                          <w:b w:val="false"/>
+                          <w:bCs w:val="false"/>
+                          <w:i w:val="false"/>
+                          <w:iCs w:val="false"/>
+                          <w:sz w:val="36"/>
+                          <w:szCs w:val="36"/>
+                        </w:rPr>
+                        <w:t>, 2025</w:t>
                       </w:r>
                     </w:p>
                     <w:p>
                       <w:pPr>
-                        <w:pStyle w:val="FrameContents"/>
+                        <w:pStyle w:val="FrameContentsuser"/>
                         <w:bidi w:val="0"/>
                         <w:jc w:val="center"/>
                         <w:rPr>
@@ -721,7 +779,51 @@
                           <w:sz w:val="36"/>
                           <w:szCs w:val="36"/>
                         </w:rPr>
-                        <w:t>Submission Date: 23rd June, 2025</w:t>
+                        <w:t xml:space="preserve">Submission Date: </w:t>
+                      </w:r>
+                      <w:r>
+                        <w:rPr>
+                          <w:b w:val="false"/>
+                          <w:bCs w:val="false"/>
+                          <w:i w:val="false"/>
+                          <w:iCs w:val="false"/>
+                          <w:sz w:val="36"/>
+                          <w:szCs w:val="36"/>
+                        </w:rPr>
+                        <w:t>6th</w:t>
+                      </w:r>
+                      <w:r>
+                        <w:rPr>
+                          <w:b w:val="false"/>
+                          <w:bCs w:val="false"/>
+                          <w:i w:val="false"/>
+                          <w:iCs w:val="false"/>
+                          <w:sz w:val="36"/>
+                          <w:szCs w:val="36"/>
+                        </w:rPr>
+                        <w:t xml:space="preserve"> Ju</w:t>
+                      </w:r>
+                      <w:r>
+                        <w:rPr>
+                          <w:b w:val="false"/>
+                          <w:bCs w:val="false"/>
+                          <w:i w:val="false"/>
+                          <w:iCs w:val="false"/>
+                          <w:sz w:val="36"/>
+                          <w:szCs w:val="36"/>
+                        </w:rPr>
+                        <w:t>ly</w:t>
+                      </w:r>
+                      <w:r>
+                        <w:rPr>
+                          <w:b w:val="false"/>
+                          <w:bCs w:val="false"/>
+                          <w:i w:val="false"/>
+                          <w:iCs w:val="false"/>
+                          <w:sz w:val="36"/>
+                          <w:szCs w:val="36"/>
+                        </w:rPr>
+                        <w:t>, 2025</w:t>
                       </w:r>
                     </w:p>
                   </w:txbxContent>
@@ -1388,55 +1490,7 @@
           <w:sz w:val="22"/>
           <w:szCs w:val="22"/>
         </w:rPr>
-        <w:t xml:space="preserve">. The project, specifically, is divided into two parts. Part A being to implement the following two functions: F = 5*B*D + A and G = D*D – C*A </w:t>
-      </w:r>
-      <w:r>
-        <w:rPr>
-          <w:rFonts w:ascii="Times" w:hAnsi="Times"/>
-          <w:b w:val="false"/>
-          <w:bCs w:val="false"/>
-          <w:i w:val="false"/>
-          <w:iCs w:val="false"/>
-          <w:sz w:val="22"/>
-          <w:szCs w:val="22"/>
-        </w:rPr>
-        <w:t>and then displays them to the user in binary and decimal formats</w:t>
-      </w:r>
-      <w:r>
-        <w:rPr>
-          <w:rFonts w:ascii="Times" w:hAnsi="Times"/>
-          <w:b w:val="false"/>
-          <w:bCs w:val="false"/>
-          <w:i w:val="false"/>
-          <w:iCs w:val="false"/>
-          <w:sz w:val="22"/>
-          <w:szCs w:val="22"/>
-        </w:rPr>
-        <w:t xml:space="preserve">. Part B then expands upon these formula and then was to compute the following functions: H = (F+2) / (G-2) and I = (F+25) % (H’s Remainder), </w:t>
-      </w:r>
-      <w:r>
-        <w:rPr>
-          <w:rFonts w:ascii="Times" w:hAnsi="Times"/>
-          <w:b w:val="false"/>
-          <w:bCs w:val="false"/>
-          <w:i w:val="false"/>
-          <w:iCs w:val="false"/>
-          <w:sz w:val="22"/>
-          <w:szCs w:val="22"/>
-        </w:rPr>
-        <w:t>of which again then displays them in both decimal and binary formats</w:t>
-      </w:r>
-      <w:r>
-        <w:rPr>
-          <w:rFonts w:ascii="Times" w:hAnsi="Times"/>
-          <w:b w:val="false"/>
-          <w:bCs w:val="false"/>
-          <w:i w:val="false"/>
-          <w:iCs w:val="false"/>
-          <w:sz w:val="22"/>
-          <w:szCs w:val="22"/>
-        </w:rPr>
-        <w:t>. The entire goal of this project, at its core, was therefore to simply understand how loops and conditionals work in MIPS assembly.</w:t>
+        <w:t>. The project, specifically, is divided into two parts. Part A being to implement the following two functions: F = 5*B*D + A and G = D*D – C*A and then displays them to the user in binary and decimal formats. Part B then expands upon these formula and then was to compute the following functions: H = (F+2) / (G-2) and I = (F+25) % (H’s Remainder), of which again then displays them in both decimal and binary formats. The entire goal of this project, at its core, was therefore to simply understand how loops and conditionals work in MIPS assembly.</w:t>
       </w:r>
     </w:p>
     <w:p>
@@ -1453,11 +1507,8 @@
       </w:pPr>
       <w:r>
         <w:rPr>
-          <w:rFonts w:ascii="Times" w:hAnsi="Times"/>
-          <w:b w:val="false"/>
-          <w:bCs w:val="false"/>
-          <w:sz w:val="22"/>
-          <w:szCs w:val="22"/>
+          <w:i w:val="false"/>
+          <w:iCs w:val="false"/>
         </w:rPr>
       </w:r>
     </w:p>
@@ -1557,17 +1608,7 @@
           <w:sz w:val="22"/>
           <w:szCs w:val="22"/>
         </w:rPr>
-        <w:t xml:space="preserve">Again, for Part A, we were to design the following two functions: F = 5*B*D+A and G = D*D-C*A, </w:t>
-      </w:r>
-      <w:r>
-        <w:rPr>
-          <w:rFonts w:ascii="Times" w:hAnsi="Times"/>
-          <w:b w:val="false"/>
-          <w:bCs w:val="false"/>
-          <w:sz w:val="22"/>
-          <w:szCs w:val="22"/>
-        </w:rPr>
-        <w:t xml:space="preserve">but only using loops and conditionals so that we do not use any prebuilt </w:t>
+        <w:t xml:space="preserve">Again, for Part A, we were to design the following two functions: F = 5*B*D+A and G = D*D-C*A, but only using loops and conditionals so that we do not use any prebuilt </w:t>
       </w:r>
       <w:r>
         <w:rPr>
@@ -1656,11 +1697,8 @@
       </w:pPr>
       <w:r>
         <w:rPr>
-          <w:rFonts w:ascii="Times" w:hAnsi="Times"/>
-          <w:b w:val="false"/>
-          <w:bCs w:val="false"/>
-          <w:sz w:val="22"/>
-          <w:szCs w:val="22"/>
+          <w:i w:val="false"/>
+          <w:iCs w:val="false"/>
         </w:rPr>
       </w:r>
     </w:p>
@@ -1729,40 +1767,25 @@
       </w:pPr>
       <w:r>
         <w:rPr>
-          <w:rFonts w:ascii="Times" w:hAnsi="Times"/>
-          <w:b w:val="false"/>
-          <w:bCs w:val="false"/>
-          <w:sz w:val="22"/>
-          <w:szCs w:val="22"/>
-        </w:rPr>
-      </w:r>
-    </w:p>
-    <w:p>
-      <w:pPr>
-        <w:pStyle w:val="Normal"/>
-        <w:bidi w:val="0"/>
-        <w:spacing w:before="0" w:after="0"/>
-        <w:jc w:val="start"/>
-        <w:rPr>
-          <w:rFonts w:ascii="Times" w:hAnsi="Times"/>
-          <w:b w:val="false"/>
-          <w:bCs w:val="false"/>
-          <w:sz w:val="22"/>
-          <w:szCs w:val="22"/>
-        </w:rPr>
-      </w:pPr>
-      <w:r>
-        <w:rPr>
-          <w:rFonts w:ascii="Times" w:hAnsi="Times"/>
-          <w:b w:val="false"/>
-          <w:bCs w:val="false"/>
           <w:i w:val="false"/>
           <w:iCs w:val="false"/>
-          <w:sz w:val="22"/>
-          <w:szCs w:val="22"/>
-        </w:rPr>
-        <w:t xml:space="preserve">Now for the function of G = D*D-C*A we used a differing approach. That being, that we used an </w:t>
-      </w:r>
+        </w:rPr>
+      </w:r>
+    </w:p>
+    <w:p>
+      <w:pPr>
+        <w:pStyle w:val="Normal"/>
+        <w:bidi w:val="0"/>
+        <w:spacing w:before="0" w:after="0"/>
+        <w:jc w:val="start"/>
+        <w:rPr>
+          <w:rFonts w:ascii="Times" w:hAnsi="Times"/>
+          <w:b w:val="false"/>
+          <w:bCs w:val="false"/>
+          <w:sz w:val="22"/>
+          <w:szCs w:val="22"/>
+        </w:rPr>
+      </w:pPr>
       <w:r>
         <w:rPr>
           <w:rFonts w:ascii="Times" w:hAnsi="Times"/>
@@ -1773,67 +1796,7 @@
           <w:sz w:val="22"/>
           <w:szCs w:val="22"/>
         </w:rPr>
-        <w:t xml:space="preserve">additional loop to subtract C, A times. And, </w:t>
-      </w:r>
-      <w:r>
-        <w:rPr>
-          <w:rFonts w:ascii="Times" w:hAnsi="Times"/>
-          <w:b w:val="false"/>
-          <w:bCs w:val="false"/>
-          <w:i w:val="false"/>
-          <w:iCs w:val="false"/>
-          <w:sz w:val="22"/>
-          <w:szCs w:val="22"/>
-        </w:rPr>
-        <w:t xml:space="preserve">thankfully, the repeated </w:t>
-      </w:r>
-      <w:r>
-        <w:rPr>
-          <w:rFonts w:ascii="Times" w:hAnsi="Times"/>
-          <w:b w:val="false"/>
-          <w:bCs w:val="false"/>
-          <w:i w:val="false"/>
-          <w:iCs w:val="false"/>
-          <w:sz w:val="22"/>
-          <w:szCs w:val="22"/>
-        </w:rPr>
-        <w:t>subtractions</w:t>
-      </w:r>
-      <w:r>
-        <w:rPr>
-          <w:rFonts w:ascii="Times" w:hAnsi="Times"/>
-          <w:b w:val="false"/>
-          <w:bCs w:val="false"/>
-          <w:i w:val="false"/>
-          <w:iCs w:val="false"/>
-          <w:sz w:val="22"/>
-          <w:szCs w:val="22"/>
-        </w:rPr>
-        <w:t xml:space="preserve"> works exactly the same as for the calculations of F </w:t>
-      </w:r>
-      <w:r>
-        <w:rPr>
-          <w:rFonts w:ascii="Times" w:hAnsi="Times"/>
-          <w:b w:val="false"/>
-          <w:bCs w:val="false"/>
-          <w:i w:val="false"/>
-          <w:iCs w:val="false"/>
-          <w:sz w:val="22"/>
-          <w:szCs w:val="22"/>
-        </w:rPr>
-        <w:t xml:space="preserve">with additions </w:t>
-      </w:r>
-      <w:r>
-        <w:rPr>
-          <w:rFonts w:ascii="Times" w:hAnsi="Times"/>
-          <w:b w:val="false"/>
-          <w:bCs w:val="false"/>
-          <w:i w:val="false"/>
-          <w:iCs w:val="false"/>
-          <w:sz w:val="22"/>
-          <w:szCs w:val="22"/>
-        </w:rPr>
-        <w:t xml:space="preserve">above with B*D and 5*B*D and, as such, will not be discussed here for the sake of brevity. </w:t>
+        <w:t xml:space="preserve">Now for the function of G = D*D-C*A we used a differing approach. That being, that we used an additional loop to subtract C, A times. And, thankfully, the repeated subtractions works exactly the same as for the calculations of F with additions above with B*D and 5*B*D and, as such, will not be discussed here for the sake of brevity. </w:t>
       </w:r>
     </w:p>
     <w:p>
@@ -1850,35 +1813,32 @@
       </w:pPr>
       <w:r>
         <w:rPr>
-          <w:rFonts w:ascii="Times" w:hAnsi="Times"/>
-          <w:b w:val="false"/>
-          <w:bCs w:val="false"/>
-          <w:sz w:val="22"/>
-          <w:szCs w:val="22"/>
-        </w:rPr>
-      </w:r>
-    </w:p>
-    <w:p>
-      <w:pPr>
-        <w:pStyle w:val="Normal"/>
-        <w:bidi w:val="0"/>
-        <w:spacing w:before="0" w:after="0"/>
-        <w:jc w:val="start"/>
-        <w:rPr>
-          <w:rFonts w:ascii="Times" w:hAnsi="Times"/>
-          <w:b w:val="false"/>
-          <w:bCs w:val="false"/>
-          <w:sz w:val="22"/>
-          <w:szCs w:val="22"/>
-        </w:rPr>
-      </w:pPr>
-      <w:r>
-        <w:rPr>
-          <w:rFonts w:ascii="Times" w:hAnsi="Times"/>
-          <w:b w:val="false"/>
-          <w:bCs w:val="false"/>
           <w:i w:val="false"/>
           <w:iCs w:val="false"/>
+        </w:rPr>
+      </w:r>
+    </w:p>
+    <w:p>
+      <w:pPr>
+        <w:pStyle w:val="Normal"/>
+        <w:bidi w:val="0"/>
+        <w:spacing w:before="0" w:after="0"/>
+        <w:jc w:val="start"/>
+        <w:rPr>
+          <w:rFonts w:ascii="Times" w:hAnsi="Times"/>
+          <w:b w:val="false"/>
+          <w:bCs w:val="false"/>
+          <w:sz w:val="22"/>
+          <w:szCs w:val="22"/>
+        </w:rPr>
+      </w:pPr>
+      <w:r>
+        <w:rPr>
+          <w:rFonts w:ascii="Times" w:hAnsi="Times"/>
+          <w:b w:val="false"/>
+          <w:bCs w:val="false"/>
+          <w:i w:val="false"/>
+          <w:iCs w:val="false"/>
           <w:sz w:val="22"/>
           <w:szCs w:val="22"/>
         </w:rPr>
@@ -2005,17 +1965,7 @@
           <w:sz w:val="22"/>
           <w:szCs w:val="22"/>
         </w:rPr>
-        <w:t xml:space="preserve">To compute H, </w:t>
-      </w:r>
-      <w:r>
-        <w:rPr>
-          <w:rFonts w:ascii="Times" w:hAnsi="Times"/>
-          <w:b w:val="false"/>
-          <w:bCs w:val="false"/>
-          <w:sz w:val="22"/>
-          <w:szCs w:val="22"/>
-        </w:rPr>
-        <w:t xml:space="preserve">of which has the formula of H = (F+2) / (G-2), I took the values of F and G of earlier that were computed in Part A and added 2 to F and subtracted 2 from G. After this, I then did a loop, as using the inbuilt </w:t>
+        <w:t xml:space="preserve">To compute H, of which has the formula of H = (F+2) / (G-2), I took the values of F and G of earlier that were computed in Part A and added 2 to F and subtracted 2 from G. After this, I then did a loop, as using the inbuilt </w:t>
       </w:r>
       <w:r>
         <w:rPr>
@@ -2056,11 +2006,8 @@
       </w:pPr>
       <w:r>
         <w:rPr>
-          <w:rFonts w:ascii="Times" w:hAnsi="Times"/>
-          <w:b w:val="false"/>
-          <w:bCs w:val="false"/>
-          <w:sz w:val="22"/>
-          <w:szCs w:val="22"/>
+          <w:i w:val="false"/>
+          <w:iCs w:val="false"/>
         </w:rPr>
       </w:r>
     </w:p>
@@ -2105,11 +2052,8 @@
       </w:pPr>
       <w:r>
         <w:rPr>
-          <w:rFonts w:ascii="Times" w:hAnsi="Times"/>
-          <w:b w:val="false"/>
-          <w:bCs w:val="false"/>
-          <w:sz w:val="22"/>
-          <w:szCs w:val="22"/>
+          <w:i w:val="false"/>
+          <w:iCs w:val="false"/>
         </w:rPr>
       </w:r>
     </w:p>
@@ -2154,14 +2098,11 @@
       </w:pPr>
       <w:r>
         <w:rPr>
-          <w:rFonts w:ascii="Times" w:hAnsi="Times"/>
-          <w:b w:val="false"/>
-          <w:bCs w:val="false"/>
-          <w:sz w:val="22"/>
-          <w:szCs w:val="22"/>
+          <w:i w:val="false"/>
+          <w:iCs w:val="false"/>
         </w:rPr>
         <w:drawing>
-          <wp:anchor behindDoc="0" distT="0" distB="0" distL="0" distR="0" simplePos="0" locked="0" layoutInCell="0" allowOverlap="1" relativeHeight="8">
+          <wp:anchor behindDoc="0" distT="0" distB="0" distL="0" distR="0" simplePos="0" locked="0" layoutInCell="0" allowOverlap="1" relativeHeight="9">
             <wp:simplePos x="0" y="0"/>
             <wp:positionH relativeFrom="column">
               <wp:posOffset>2360930</wp:posOffset>
@@ -2254,7 +2195,7 @@
       </w:pPr>
       <w:r>
         <w:drawing>
-          <wp:anchor behindDoc="0" distT="0" distB="0" distL="0" distR="0" simplePos="0" locked="0" layoutInCell="0" allowOverlap="1" relativeHeight="9">
+          <wp:anchor behindDoc="0" distT="0" distB="0" distL="0" distR="0" simplePos="0" locked="0" layoutInCell="0" allowOverlap="1" relativeHeight="10">
             <wp:simplePos x="0" y="0"/>
             <wp:positionH relativeFrom="column">
               <wp:posOffset>2421255</wp:posOffset>
@@ -5112,11 +5053,8 @@
       </w:pPr>
       <w:r>
         <w:rPr>
-          <w:rFonts w:ascii="Times" w:hAnsi="Times"/>
-          <w:b w:val="false"/>
-          <w:bCs w:val="false"/>
-          <w:sz w:val="22"/>
-          <w:szCs w:val="22"/>
+          <w:i w:val="false"/>
+          <w:iCs w:val="false"/>
         </w:rPr>
       </w:r>
     </w:p>
@@ -9210,7 +9148,7 @@
         <w:gridCol w:w="2075"/>
         <w:gridCol w:w="988"/>
         <w:gridCol w:w="4412"/>
-        <w:gridCol w:w="2425"/>
+        <w:gridCol w:w="2424"/>
       </w:tblGrid>
       <w:tr>
         <w:trPr>
@@ -9293,7 +9231,7 @@
         </w:tc>
         <w:tc>
           <w:tcPr>
-            <w:tcW w:w="2425" w:type="dxa"/>
+            <w:tcW w:w="2424" w:type="dxa"/>
             <w:tcBorders/>
           </w:tcPr>
           <w:p>
@@ -9521,7 +9459,7 @@
         </w:tc>
         <w:tc>
           <w:tcPr>
-            <w:tcW w:w="2425" w:type="dxa"/>
+            <w:tcW w:w="2424" w:type="dxa"/>
             <w:tcBorders/>
           </w:tcPr>
           <w:p>
@@ -9828,7 +9766,7 @@
         </w:tc>
         <w:tc>
           <w:tcPr>
-            <w:tcW w:w="2425" w:type="dxa"/>
+            <w:tcW w:w="2424" w:type="dxa"/>
             <w:tcBorders/>
           </w:tcPr>
           <w:p>
@@ -10118,7 +10056,7 @@
         </w:tc>
         <w:tc>
           <w:tcPr>
-            <w:tcW w:w="2425" w:type="dxa"/>
+            <w:tcW w:w="2424" w:type="dxa"/>
             <w:tcBorders/>
           </w:tcPr>
           <w:p>
@@ -10610,7 +10548,7 @@
           <w:szCs w:val="22"/>
         </w:rPr>
         <w:drawing>
-          <wp:anchor behindDoc="0" distT="0" distB="0" distL="0" distR="0" simplePos="0" locked="0" layoutInCell="0" allowOverlap="1" relativeHeight="3">
+          <wp:anchor behindDoc="0" distT="0" distB="0" distL="0" distR="0" simplePos="0" locked="0" layoutInCell="0" allowOverlap="1" relativeHeight="4">
             <wp:simplePos x="0" y="0"/>
             <wp:positionH relativeFrom="column">
               <wp:align>center</wp:align>
@@ -10656,7 +10594,7 @@
           </wp:anchor>
         </w:drawing>
         <w:drawing>
-          <wp:anchor behindDoc="0" distT="0" distB="0" distL="0" distR="0" simplePos="0" locked="0" layoutInCell="0" allowOverlap="1" relativeHeight="4">
+          <wp:anchor behindDoc="0" distT="0" distB="0" distL="0" distR="0" simplePos="0" locked="0" layoutInCell="0" allowOverlap="1" relativeHeight="5">
             <wp:simplePos x="0" y="0"/>
             <wp:positionH relativeFrom="column">
               <wp:posOffset>1604010</wp:posOffset>
@@ -10702,7 +10640,7 @@
           </wp:anchor>
         </w:drawing>
         <w:drawing>
-          <wp:anchor behindDoc="0" distT="0" distB="0" distL="0" distR="0" simplePos="0" locked="0" layoutInCell="0" allowOverlap="1" relativeHeight="5">
+          <wp:anchor behindDoc="0" distT="0" distB="0" distL="0" distR="0" simplePos="0" locked="0" layoutInCell="0" allowOverlap="1" relativeHeight="6">
             <wp:simplePos x="0" y="0"/>
             <wp:positionH relativeFrom="column">
               <wp:posOffset>1466215</wp:posOffset>
@@ -11181,7 +11119,7 @@
           <w:szCs w:val="22"/>
         </w:rPr>
         <w:drawing>
-          <wp:anchor behindDoc="0" distT="0" distB="0" distL="0" distR="0" simplePos="0" locked="0" layoutInCell="0" allowOverlap="1" relativeHeight="6">
+          <wp:anchor behindDoc="0" distT="0" distB="0" distL="0" distR="0" simplePos="0" locked="0" layoutInCell="0" allowOverlap="1" relativeHeight="7">
             <wp:simplePos x="0" y="0"/>
             <wp:positionH relativeFrom="column">
               <wp:align>center</wp:align>
@@ -11227,7 +11165,7 @@
           </wp:anchor>
         </w:drawing>
         <w:drawing>
-          <wp:anchor behindDoc="0" distT="0" distB="0" distL="0" distR="0" simplePos="0" locked="0" layoutInCell="0" allowOverlap="1" relativeHeight="7">
+          <wp:anchor behindDoc="0" distT="0" distB="0" distL="0" distR="0" simplePos="0" locked="0" layoutInCell="0" allowOverlap="1" relativeHeight="8">
             <wp:simplePos x="0" y="0"/>
             <wp:positionH relativeFrom="column">
               <wp:posOffset>1546860</wp:posOffset>
@@ -11297,7 +11235,7 @@
           <w:szCs w:val="22"/>
         </w:rPr>
         <w:drawing>
-          <wp:anchor behindDoc="0" distT="0" distB="0" distL="0" distR="0" simplePos="0" locked="0" layoutInCell="0" allowOverlap="1" relativeHeight="10">
+          <wp:anchor behindDoc="0" distT="0" distB="0" distL="0" distR="0" simplePos="0" locked="0" layoutInCell="0" allowOverlap="1" relativeHeight="11">
             <wp:simplePos x="0" y="0"/>
             <wp:positionH relativeFrom="column">
               <wp:posOffset>1554480</wp:posOffset>
@@ -11603,6 +11541,7 @@
       <w:pgNumType w:fmt="decimal"/>
       <w:formProt w:val="false"/>
       <w:textDirection w:val="lrTb"/>
+      <w:docGrid w:type="default" w:linePitch="100" w:charSpace="0"/>
     </w:sectPr>
   </w:body>
 </w:document>
@@ -11889,7 +11828,6 @@
     </w:rPrDefault>
     <w:pPrDefault>
       <w:pPr>
-        <w:widowControl/>
         <w:suppressAutoHyphens w:val="true"/>
       </w:pPr>
     </w:pPrDefault>
@@ -11899,7 +11837,10 @@
     <w:qFormat/>
     <w:pPr>
       <w:widowControl/>
+      <w:suppressAutoHyphens w:val="true"/>
       <w:bidi w:val="0"/>
+      <w:spacing w:before="0" w:after="0"/>
+      <w:jc w:val="start"/>
     </w:pPr>
     <w:rPr>
       <w:rFonts w:ascii="Liberation Serif" w:hAnsi="Liberation Serif" w:eastAsia="Unifont" w:cs="FreeSans"/>
@@ -12002,8 +11943,8 @@
     </w:pPr>
     <w:rPr/>
   </w:style>
-  <w:style w:type="paragraph" w:styleId="FrameContents">
-    <w:name w:val="Frame Contents"/>
+  <w:style w:type="paragraph" w:styleId="FrameContentsuser">
+    <w:name w:val="Frame Contents (user)"/>
     <w:basedOn w:val="Normal"/>
     <w:qFormat/>
     <w:pPr/>
@@ -12031,6 +11972,13 @@
       <w:b/>
       <w:bCs/>
     </w:rPr>
+  </w:style>
+  <w:style w:type="paragraph" w:styleId="FrameContents">
+    <w:name w:val="Frame Contents"/>
+    <w:basedOn w:val="Normal"/>
+    <w:qFormat/>
+    <w:pPr/>
+    <w:rPr/>
   </w:style>
   <w:style w:type="numbering" w:styleId="Bullet">
     <w:name w:val="Bullet •"/>

</xml_diff>